<commit_message>
Dokončený diagram kompozitnej štruktúry
</commit_message>
<xml_diff>
--- a/Zadania/Algebraická Špecifikácia/Špecifikácia.docx
+++ b/Zadania/Algebraická Špecifikácia/Špecifikácia.docx
@@ -198,110 +198,6 @@
       <w:pPr>
         <w:jc w:val="both"/>
         <w:rPr>
-          <w:sz w:val="36"/>
-        </w:rPr>
-      </w:pPr>
-      <w:r>
-        <w:rPr>
-          <w:sz w:val="28"/>
-        </w:rPr>
-        <w:t>ZS 2018/19</w:t>
-      </w:r>
-      <w:r>
-        <w:rPr>
-          <w:sz w:val="28"/>
-        </w:rPr>
-        <w:tab/>
-      </w:r>
-      <w:r>
-        <w:rPr>
-          <w:sz w:val="28"/>
-        </w:rPr>
-        <w:tab/>
-      </w:r>
-      <w:r>
-        <w:rPr>
-          <w:sz w:val="28"/>
-        </w:rPr>
-        <w:tab/>
-      </w:r>
-      <w:r>
-        <w:rPr>
-          <w:sz w:val="28"/>
-        </w:rPr>
-        <w:tab/>
-      </w:r>
-      <w:r>
-        <w:rPr>
-          <w:sz w:val="28"/>
-        </w:rPr>
-        <w:tab/>
-      </w:r>
-      <w:r>
-        <w:rPr>
-          <w:sz w:val="28"/>
-        </w:rPr>
-        <w:tab/>
-      </w:r>
-      <w:r>
-        <w:rPr>
-          <w:sz w:val="28"/>
-        </w:rPr>
-        <w:tab/>
-      </w:r>
-      <w:r>
-        <w:rPr>
-          <w:sz w:val="28"/>
-        </w:rPr>
-        <w:tab/>
-      </w:r>
-      <w:r>
-        <w:rPr>
-          <w:sz w:val="28"/>
-        </w:rPr>
-        <w:tab/>
-      </w:r>
-      <w:r>
-        <w:rPr>
-          <w:sz w:val="28"/>
-        </w:rPr>
-        <w:t>PAVOL GROFČÍK</w:t>
-      </w:r>
-      <w:r>
-        <w:rPr>
-          <w:sz w:val="36"/>
-        </w:rPr>
-        <w:tab/>
-      </w:r>
-      <w:r>
-        <w:rPr>
-          <w:sz w:val="36"/>
-        </w:rPr>
-        <w:tab/>
-      </w:r>
-      <w:r>
-        <w:rPr>
-          <w:sz w:val="36"/>
-        </w:rPr>
-        <w:tab/>
-      </w:r>
-      <w:r>
-        <w:rPr>
-          <w:sz w:val="36"/>
-        </w:rPr>
-        <w:tab/>
-      </w:r>
-      <w:r>
-        <w:rPr>
-          <w:sz w:val="36"/>
-        </w:rPr>
-        <w:tab/>
-      </w:r>
-    </w:p>
-    <w:p>
-      <w:pPr>
-        <w:rPr>
-          <w:b/>
           <w:sz w:val="36"/>
         </w:rPr>
         <w:sectPr>
@@ -312,208 +208,517 @@
           <w:docGrid w:linePitch="360"/>
         </w:sectPr>
       </w:pPr>
-    </w:p>
-    <w:p>
-      <w:pPr>
-        <w:rPr>
-          <w:b/>
-          <w:sz w:val="36"/>
-        </w:rPr>
-      </w:pPr>
-    </w:p>
-    <w:p>
-      <w:r>
-        <w:rPr>
-          <w:b/>
-          <w:i/>
+      <w:r>
+        <w:rPr>
+          <w:sz w:val="28"/>
+        </w:rPr>
+        <w:t>ZS 2018/19</w:t>
+      </w:r>
+      <w:r>
+        <w:rPr>
+          <w:sz w:val="28"/>
+        </w:rPr>
+        <w:tab/>
+      </w:r>
+      <w:r>
+        <w:rPr>
+          <w:sz w:val="28"/>
+        </w:rPr>
+        <w:tab/>
+      </w:r>
+      <w:r>
+        <w:rPr>
+          <w:sz w:val="28"/>
+        </w:rPr>
+        <w:tab/>
+      </w:r>
+      <w:r>
+        <w:rPr>
+          <w:sz w:val="28"/>
+        </w:rPr>
+        <w:tab/>
+      </w:r>
+      <w:r>
+        <w:rPr>
+          <w:sz w:val="28"/>
+        </w:rPr>
+        <w:tab/>
+      </w:r>
+      <w:r>
+        <w:rPr>
+          <w:sz w:val="28"/>
+        </w:rPr>
+        <w:tab/>
+      </w:r>
+      <w:r>
+        <w:rPr>
+          <w:sz w:val="28"/>
+        </w:rPr>
+        <w:tab/>
+      </w:r>
+      <w:r>
+        <w:rPr>
+          <w:sz w:val="28"/>
+        </w:rPr>
+        <w:tab/>
+      </w:r>
+      <w:r>
+        <w:rPr>
+          <w:sz w:val="28"/>
+        </w:rPr>
+        <w:tab/>
+      </w:r>
+      <w:r>
+        <w:rPr>
+          <w:sz w:val="28"/>
+        </w:rPr>
+        <w:t>PAVOL GROFČÍK</w:t>
+      </w:r>
+      <w:r>
+        <w:rPr>
+          <w:sz w:val="36"/>
+        </w:rPr>
+        <w:tab/>
+      </w:r>
+      <w:r>
+        <w:rPr>
+          <w:sz w:val="36"/>
+        </w:rPr>
+        <w:tab/>
+      </w:r>
+      <w:r>
+        <w:rPr>
+          <w:sz w:val="36"/>
+        </w:rPr>
+        <w:tab/>
+      </w:r>
+      <w:r>
+        <w:rPr>
+          <w:sz w:val="36"/>
+        </w:rPr>
+        <w:tab/>
+      </w:r>
+      <w:r>
+        <w:rPr>
+          <w:sz w:val="36"/>
+        </w:rPr>
+        <w:tab/>
+      </w:r>
+    </w:p>
+    <w:p>
+      <w:pPr>
+        <w:rPr>
+          <w:b/>
+          <w:sz w:val="36"/>
+        </w:rPr>
+      </w:pPr>
+    </w:p>
+    <w:p>
+      <w:pPr>
+        <w:rPr>
+          <w:sz w:val="24"/>
+        </w:rPr>
+      </w:pPr>
+      <w:r>
+        <w:rPr>
+          <w:b/>
+          <w:i/>
+          <w:sz w:val="24"/>
         </w:rPr>
         <w:t>Typy</w:t>
       </w:r>
       <w:r>
+        <w:rPr>
+          <w:sz w:val="24"/>
+        </w:rPr>
         <w:t>: Žiadosť</w:t>
       </w:r>
       <w:r>
+        <w:rPr>
+          <w:sz w:val="24"/>
+        </w:rPr>
         <w:t>, Údaje, Poplatok</w:t>
       </w:r>
     </w:p>
-    <w:p/>
-    <w:p>
-      <w:r>
-        <w:rPr>
-          <w:b/>
-          <w:i/>
+    <w:p>
+      <w:pPr>
+        <w:rPr>
+          <w:sz w:val="24"/>
+        </w:rPr>
+      </w:pPr>
+    </w:p>
+    <w:p>
+      <w:pPr>
+        <w:rPr>
+          <w:sz w:val="24"/>
+        </w:rPr>
+      </w:pPr>
+      <w:r>
+        <w:rPr>
+          <w:b/>
+          <w:i/>
+          <w:sz w:val="24"/>
         </w:rPr>
         <w:t>Funkcie</w:t>
       </w:r>
       <w:r>
+        <w:rPr>
+          <w:sz w:val="24"/>
+        </w:rPr>
         <w:t>:</w:t>
       </w:r>
     </w:p>
     <w:p>
-      <w:r>
+      <w:pPr>
+        <w:rPr>
+          <w:sz w:val="24"/>
+        </w:rPr>
+      </w:pPr>
+      <w:r>
+        <w:rPr>
+          <w:sz w:val="24"/>
+        </w:rPr>
         <w:t>N</w:t>
       </w:r>
       <w:r>
+        <w:rPr>
+          <w:sz w:val="24"/>
+        </w:rPr>
         <w:t>ew</w:t>
       </w:r>
       <w:r>
+        <w:rPr>
+          <w:sz w:val="24"/>
+        </w:rPr>
         <w:t>: Žiadosť  -&gt; Žiadosť</w:t>
       </w:r>
     </w:p>
     <w:p>
-      <w:r>
+      <w:pPr>
+        <w:rPr>
+          <w:sz w:val="24"/>
+        </w:rPr>
+      </w:pPr>
+      <w:r>
+        <w:rPr>
+          <w:sz w:val="24"/>
+        </w:rPr>
         <w:t>Get</w:t>
       </w:r>
       <w:r>
+        <w:rPr>
+          <w:sz w:val="24"/>
+        </w:rPr>
         <w:t xml:space="preserve">: Žiadosť </w:t>
       </w:r>
       <w:r>
+        <w:rPr>
+          <w:sz w:val="24"/>
+        </w:rPr>
         <w:t xml:space="preserve"> X id </w:t>
       </w:r>
       <w:r>
+        <w:rPr>
+          <w:sz w:val="24"/>
+        </w:rPr>
         <w:t xml:space="preserve">-&gt; </w:t>
       </w:r>
       <w:r>
+        <w:rPr>
+          <w:sz w:val="24"/>
+        </w:rPr>
         <w:t>Žiadosť</w:t>
       </w:r>
     </w:p>
     <w:p>
-      <w:r>
+      <w:pPr>
+        <w:rPr>
+          <w:sz w:val="24"/>
+        </w:rPr>
+      </w:pPr>
+      <w:r>
+        <w:rPr>
+          <w:sz w:val="24"/>
+        </w:rPr>
         <w:t>Empty: Žiadosť -&gt; Boolean</w:t>
       </w:r>
     </w:p>
     <w:p>
-      <w:r>
+      <w:pPr>
+        <w:rPr>
+          <w:sz w:val="24"/>
+        </w:rPr>
+      </w:pPr>
+      <w:r>
+        <w:rPr>
+          <w:sz w:val="24"/>
+        </w:rPr>
         <w:t xml:space="preserve">Vyplň_Údaje: Žiadosť x Údaje -&gt; Žiadosť </w:t>
       </w:r>
     </w:p>
     <w:p>
-      <w:r>
+      <w:pPr>
+        <w:rPr>
+          <w:sz w:val="24"/>
+        </w:rPr>
+      </w:pPr>
+      <w:r>
+        <w:rPr>
+          <w:sz w:val="24"/>
+        </w:rPr>
         <w:t>Zmaž_Údaje: Žiadosť x Údaje -&gt; Žiadosť</w:t>
       </w:r>
     </w:p>
     <w:p>
-      <w:r>
+      <w:pPr>
+        <w:rPr>
+          <w:sz w:val="24"/>
+        </w:rPr>
+      </w:pPr>
+      <w:r>
+        <w:rPr>
+          <w:sz w:val="24"/>
+        </w:rPr>
         <w:t>Skontroluj</w:t>
       </w:r>
       <w:r>
+        <w:rPr>
+          <w:sz w:val="24"/>
+        </w:rPr>
         <w:t>: Žiadosť</w:t>
       </w:r>
       <w:r>
+        <w:rPr>
+          <w:sz w:val="24"/>
+        </w:rPr>
         <w:t xml:space="preserve"> x Údaje</w:t>
       </w:r>
       <w:r>
+        <w:rPr>
+          <w:sz w:val="24"/>
+        </w:rPr>
         <w:t xml:space="preserve"> -&gt; Boolean</w:t>
       </w:r>
     </w:p>
     <w:p>
-      <w:r>
+      <w:pPr>
+        <w:rPr>
+          <w:sz w:val="24"/>
+        </w:rPr>
+      </w:pPr>
+      <w:r>
+        <w:rPr>
+          <w:sz w:val="24"/>
+        </w:rPr>
         <w:t>Spoplatnená: Žiadosť -&gt; Boolean</w:t>
       </w:r>
     </w:p>
     <w:p>
-      <w:r>
+      <w:pPr>
+        <w:rPr>
+          <w:sz w:val="24"/>
+        </w:rPr>
+      </w:pPr>
+      <w:r>
+        <w:rPr>
+          <w:sz w:val="24"/>
+        </w:rPr>
         <w:t>Zaplatená: Žiadosť</w:t>
       </w:r>
       <w:r>
+        <w:rPr>
+          <w:sz w:val="24"/>
+        </w:rPr>
         <w:t xml:space="preserve"> x Poplatok</w:t>
       </w:r>
       <w:r>
+        <w:rPr>
+          <w:sz w:val="24"/>
+        </w:rPr>
         <w:t xml:space="preserve"> </w:t>
       </w:r>
       <w:r>
+        <w:rPr>
+          <w:sz w:val="24"/>
+        </w:rPr>
         <w:t xml:space="preserve"> -&gt; Boolean</w:t>
       </w:r>
     </w:p>
     <w:p>
+      <w:pPr>
+        <w:rPr>
+          <w:sz w:val="24"/>
+        </w:rPr>
+      </w:pPr>
       <w:proofErr w:type="spellStart"/>
       <w:r>
+        <w:rPr>
+          <w:sz w:val="24"/>
+        </w:rPr>
         <w:t>Get_Sum</w:t>
       </w:r>
       <w:proofErr w:type="spellEnd"/>
       <w:r>
+        <w:rPr>
+          <w:sz w:val="24"/>
+        </w:rPr>
         <w:t xml:space="preserve">: </w:t>
       </w:r>
       <w:r>
+        <w:rPr>
+          <w:sz w:val="24"/>
+        </w:rPr>
         <w:t xml:space="preserve">Žiadosť x </w:t>
       </w:r>
       <w:r>
+        <w:rPr>
+          <w:sz w:val="24"/>
+        </w:rPr>
         <w:t xml:space="preserve">Poplatok -&gt; </w:t>
       </w:r>
       <w:proofErr w:type="spellStart"/>
       <w:r>
+        <w:rPr>
+          <w:sz w:val="24"/>
+        </w:rPr>
         <w:t>Double</w:t>
       </w:r>
       <w:proofErr w:type="spellEnd"/>
     </w:p>
     <w:p>
-      <w:r>
+      <w:pPr>
+        <w:rPr>
+          <w:sz w:val="24"/>
+        </w:rPr>
+      </w:pPr>
+      <w:r>
+        <w:rPr>
+          <w:sz w:val="24"/>
+        </w:rPr>
         <w:t>Zaplať</w:t>
       </w:r>
       <w:r>
+        <w:rPr>
+          <w:sz w:val="24"/>
+        </w:rPr>
         <w:t xml:space="preserve"> Žiadosť : Žiadosť  </w:t>
       </w:r>
       <w:r>
+        <w:rPr>
+          <w:sz w:val="24"/>
+        </w:rPr>
         <w:t>x Poplatok</w:t>
       </w:r>
       <w:r>
+        <w:rPr>
+          <w:sz w:val="24"/>
+        </w:rPr>
         <w:t xml:space="preserve"> -&gt; </w:t>
       </w:r>
       <w:r>
+        <w:rPr>
+          <w:sz w:val="24"/>
+        </w:rPr>
         <w:t>Žiadosť</w:t>
       </w:r>
     </w:p>
     <w:p>
-      <w:r>
+      <w:pPr>
+        <w:rPr>
+          <w:sz w:val="24"/>
+        </w:rPr>
+      </w:pPr>
+      <w:r>
+        <w:rPr>
+          <w:sz w:val="24"/>
+        </w:rPr>
         <w:t>Zruš</w:t>
       </w:r>
       <w:r>
+        <w:rPr>
+          <w:sz w:val="24"/>
+        </w:rPr>
         <w:t xml:space="preserve">: Žiadosť </w:t>
       </w:r>
       <w:r>
+        <w:rPr>
+          <w:sz w:val="24"/>
+        </w:rPr>
         <w:t xml:space="preserve"> -&gt; Empty</w:t>
       </w:r>
     </w:p>
-    <w:p/>
-    <w:p>
-      <w:pPr>
-        <w:rPr>
-          <w:b/>
-          <w:i/>
-        </w:rPr>
-      </w:pPr>
-      <w:r>
-        <w:rPr>
-          <w:b/>
-          <w:i/>
+    <w:p>
+      <w:pPr>
+        <w:rPr>
+          <w:sz w:val="24"/>
+        </w:rPr>
+      </w:pPr>
+    </w:p>
+    <w:p>
+      <w:pPr>
+        <w:rPr>
+          <w:b/>
+          <w:i/>
+          <w:sz w:val="24"/>
+        </w:rPr>
+      </w:pPr>
+      <w:r>
+        <w:rPr>
+          <w:b/>
+          <w:i/>
+          <w:sz w:val="24"/>
         </w:rPr>
         <w:t>Axiómy</w:t>
       </w:r>
     </w:p>
     <w:p>
+      <w:pPr>
+        <w:rPr>
+          <w:sz w:val="24"/>
+        </w:rPr>
+      </w:pPr>
       <w:r>
         <w:rPr>
           <w:rFonts w:cstheme="minorHAnsi"/>
           <w:b/>
+          <w:sz w:val="24"/>
         </w:rPr>
         <w:t>ꓯ</w:t>
       </w:r>
       <w:r>
+        <w:rPr>
+          <w:sz w:val="24"/>
+        </w:rPr>
         <w:t xml:space="preserve"> z</w:t>
       </w:r>
       <w:r>
+        <w:rPr>
+          <w:sz w:val="24"/>
+        </w:rPr>
         <w:t xml:space="preserve"> </w:t>
       </w:r>
       <w:r>
+        <w:rPr>
+          <w:sz w:val="24"/>
+        </w:rPr>
         <w:t>:</w:t>
       </w:r>
       <w:r>
+        <w:rPr>
+          <w:sz w:val="24"/>
+        </w:rPr>
         <w:t xml:space="preserve"> </w:t>
       </w:r>
       <w:r>
+        <w:rPr>
+          <w:sz w:val="24"/>
+        </w:rPr>
         <w:t>Žiadosť</w:t>
       </w:r>
       <w:r>
+        <w:rPr>
+          <w:sz w:val="24"/>
+        </w:rPr>
         <w:t>, u : Údaje, p : Poplatok</w:t>
       </w:r>
     </w:p>
@@ -522,12 +727,14 @@
         <w:rPr>
           <w:b/>
           <w:i/>
-        </w:rPr>
-      </w:pPr>
-      <w:r>
-        <w:rPr>
-          <w:b/>
-          <w:i/>
+          <w:sz w:val="24"/>
+        </w:rPr>
+      </w:pPr>
+      <w:r>
+        <w:rPr>
+          <w:b/>
+          <w:i/>
+          <w:sz w:val="24"/>
         </w:rPr>
         <w:t>A1:</w:t>
       </w:r>
@@ -535,6 +742,7 @@
         <w:rPr>
           <w:b/>
           <w:i/>
+          <w:sz w:val="24"/>
         </w:rPr>
         <w:t xml:space="preserve"> Empty(new</w:t>
       </w:r>
@@ -542,6 +750,7 @@
         <w:rPr>
           <w:b/>
           <w:i/>
+          <w:sz w:val="24"/>
         </w:rPr>
         <w:t>(</w:t>
       </w:r>
@@ -549,6 +758,7 @@
         <w:rPr>
           <w:b/>
           <w:i/>
+          <w:sz w:val="24"/>
         </w:rPr>
         <w:t>z</w:t>
       </w:r>
@@ -556,6 +766,7 @@
         <w:rPr>
           <w:b/>
           <w:i/>
+          <w:sz w:val="24"/>
         </w:rPr>
         <w:t>)</w:t>
       </w:r>
@@ -563,6 +774,7 @@
         <w:rPr>
           <w:b/>
           <w:i/>
+          <w:sz w:val="24"/>
         </w:rPr>
         <w:t>)</w:t>
       </w:r>
@@ -572,12 +784,14 @@
         <w:rPr>
           <w:b/>
           <w:i/>
-        </w:rPr>
-      </w:pPr>
-      <w:r>
-        <w:rPr>
-          <w:b/>
-          <w:i/>
+          <w:sz w:val="24"/>
+        </w:rPr>
+      </w:pPr>
+      <w:r>
+        <w:rPr>
+          <w:b/>
+          <w:i/>
+          <w:sz w:val="24"/>
         </w:rPr>
         <w:t>A2:Skontroluj(</w:t>
       </w:r>
@@ -586,6 +800,7 @@
           <w:rFonts w:cstheme="minorHAnsi"/>
           <w:b/>
           <w:i/>
+          <w:sz w:val="24"/>
         </w:rPr>
         <w:t>⌐</w:t>
       </w:r>
@@ -593,6 +808,7 @@
         <w:rPr>
           <w:b/>
           <w:i/>
+          <w:sz w:val="24"/>
         </w:rPr>
         <w:t>Empty</w:t>
       </w:r>
@@ -600,6 +816,7 @@
         <w:rPr>
           <w:b/>
           <w:i/>
+          <w:sz w:val="24"/>
         </w:rPr>
         <w:t>(z)</w:t>
       </w:r>
@@ -607,6 +824,7 @@
         <w:rPr>
           <w:b/>
           <w:i/>
+          <w:sz w:val="24"/>
         </w:rPr>
         <w:t>, u</w:t>
       </w:r>
@@ -614,6 +832,7 @@
         <w:rPr>
           <w:b/>
           <w:i/>
+          <w:sz w:val="24"/>
         </w:rPr>
         <w:t>)</w:t>
       </w:r>
@@ -623,12 +842,14 @@
         <w:rPr>
           <w:b/>
           <w:i/>
-        </w:rPr>
-      </w:pPr>
-      <w:r>
-        <w:rPr>
-          <w:b/>
-          <w:i/>
+          <w:sz w:val="24"/>
+        </w:rPr>
+      </w:pPr>
+      <w:r>
+        <w:rPr>
+          <w:b/>
+          <w:i/>
+          <w:sz w:val="24"/>
         </w:rPr>
         <w:t>A3:</w:t>
       </w:r>
@@ -636,6 +857,7 @@
         <w:rPr>
           <w:b/>
           <w:i/>
+          <w:sz w:val="24"/>
         </w:rPr>
         <w:t>Vyplň_Údaje(Empty(z),u)</w:t>
       </w:r>
@@ -645,12 +867,14 @@
         <w:rPr>
           <w:b/>
           <w:i/>
-        </w:rPr>
-      </w:pPr>
-      <w:r>
-        <w:rPr>
-          <w:b/>
-          <w:i/>
+          <w:sz w:val="24"/>
+        </w:rPr>
+      </w:pPr>
+      <w:r>
+        <w:rPr>
+          <w:b/>
+          <w:i/>
+          <w:sz w:val="24"/>
         </w:rPr>
         <w:t>A4:Zmaž_Údaje(</w:t>
       </w:r>
@@ -659,6 +883,7 @@
           <w:rFonts w:cstheme="minorHAnsi"/>
           <w:b/>
           <w:i/>
+          <w:sz w:val="24"/>
         </w:rPr>
         <w:t>⌐</w:t>
       </w:r>
@@ -666,6 +891,7 @@
         <w:rPr>
           <w:b/>
           <w:i/>
+          <w:sz w:val="24"/>
         </w:rPr>
         <w:t>Empty(z))</w:t>
       </w:r>
@@ -675,12 +901,14 @@
         <w:rPr>
           <w:b/>
           <w:i/>
-        </w:rPr>
-      </w:pPr>
-      <w:r>
-        <w:rPr>
-          <w:b/>
-          <w:i/>
+          <w:sz w:val="24"/>
+        </w:rPr>
+      </w:pPr>
+      <w:r>
+        <w:rPr>
+          <w:b/>
+          <w:i/>
+          <w:sz w:val="24"/>
         </w:rPr>
         <w:t>A5:Zaplať_Žiadosť(Spoplatnená(),  z, p)</w:t>
       </w:r>
@@ -690,12 +918,14 @@
         <w:rPr>
           <w:b/>
           <w:i/>
-        </w:rPr>
-      </w:pPr>
-      <w:r>
-        <w:rPr>
-          <w:b/>
-          <w:i/>
+          <w:sz w:val="24"/>
+        </w:rPr>
+      </w:pPr>
+      <w:r>
+        <w:rPr>
+          <w:b/>
+          <w:i/>
+          <w:sz w:val="24"/>
         </w:rPr>
         <w:t>A6:Get_Sum(Spoplatnen</w:t>
       </w:r>
@@ -703,6 +933,7 @@
         <w:rPr>
           <w:b/>
           <w:i/>
+          <w:sz w:val="24"/>
         </w:rPr>
         <w:t>á</w:t>
       </w:r>
@@ -710,6 +941,7 @@
         <w:rPr>
           <w:b/>
           <w:i/>
+          <w:sz w:val="24"/>
         </w:rPr>
         <w:t>())</w:t>
       </w:r>
@@ -719,6 +951,7 @@
         <w:rPr>
           <w:b/>
           <w:i/>
+          <w:sz w:val="24"/>
           <w:lang w:val="en-US"/>
         </w:rPr>
       </w:pPr>
@@ -726,6 +959,7 @@
         <w:rPr>
           <w:b/>
           <w:i/>
+          <w:sz w:val="24"/>
         </w:rPr>
         <w:t>A7:Zaplatená(Spoplatnená</w:t>
       </w:r>
@@ -733,6 +967,7 @@
         <w:rPr>
           <w:b/>
           <w:i/>
+          <w:sz w:val="24"/>
           <w:lang w:val="en-US"/>
         </w:rPr>
         <w:t>())</w:t>
@@ -793,94 +1028,180 @@
         <w:rPr>
           <w:b/>
           <w:i/>
-        </w:rPr>
-      </w:pPr>
-      <w:r>
-        <w:rPr>
-          <w:b/>
-          <w:i/>
-        </w:rPr>
-        <w:lastRenderedPageBreak/>
+          <w:sz w:val="24"/>
+        </w:rPr>
+      </w:pPr>
+      <w:r>
+        <w:rPr>
+          <w:b/>
+          <w:i/>
+          <w:sz w:val="24"/>
+        </w:rPr>
         <w:t>Predpoklady:</w:t>
       </w:r>
     </w:p>
     <w:p>
-      <w:r>
-        <w:t xml:space="preserve">Empty: Žiadosť </w:t>
-      </w:r>
+      <w:pPr>
+        <w:rPr>
+          <w:sz w:val="24"/>
+        </w:rPr>
+      </w:pPr>
       <w:proofErr w:type="spellStart"/>
       <w:r>
+        <w:rPr>
+          <w:sz w:val="24"/>
+        </w:rPr>
+        <w:t>Empty</w:t>
+      </w:r>
+      <w:proofErr w:type="spellEnd"/>
+      <w:r>
+        <w:rPr>
+          <w:sz w:val="24"/>
+        </w:rPr>
+        <w:t xml:space="preserve">: Žiadosť </w:t>
+      </w:r>
+      <w:proofErr w:type="spellStart"/>
+      <w:r>
+        <w:rPr>
+          <w:sz w:val="24"/>
+        </w:rPr>
         <w:t>requires</w:t>
       </w:r>
       <w:proofErr w:type="spellEnd"/>
       <w:r>
+        <w:rPr>
+          <w:sz w:val="24"/>
+        </w:rPr>
         <w:t xml:space="preserve"> new()</w:t>
       </w:r>
     </w:p>
     <w:p>
+      <w:pPr>
+        <w:rPr>
+          <w:sz w:val="24"/>
+        </w:rPr>
+      </w:pPr>
       <w:proofErr w:type="spellStart"/>
       <w:r>
+        <w:rPr>
+          <w:sz w:val="24"/>
+        </w:rPr>
         <w:t>Skontroluj_Žiadosť</w:t>
       </w:r>
       <w:proofErr w:type="spellEnd"/>
       <w:r>
+        <w:rPr>
+          <w:sz w:val="24"/>
+        </w:rPr>
         <w:t xml:space="preserve">: Žiadosť </w:t>
       </w:r>
       <w:proofErr w:type="spellStart"/>
       <w:r>
+        <w:rPr>
+          <w:sz w:val="24"/>
+        </w:rPr>
         <w:t>requires</w:t>
       </w:r>
       <w:proofErr w:type="spellEnd"/>
       <w:r>
+        <w:rPr>
+          <w:sz w:val="24"/>
+        </w:rPr>
         <w:t xml:space="preserve"> </w:t>
       </w:r>
       <w:r>
         <w:rPr>
           <w:rFonts w:cstheme="minorHAnsi"/>
+          <w:sz w:val="24"/>
         </w:rPr>
         <w:t>⌐</w:t>
       </w:r>
-      <w:r>
-        <w:t xml:space="preserve">Empty() </w:t>
-      </w:r>
-      <w:r>
-        <w:rPr>
+      <w:proofErr w:type="spellStart"/>
+      <w:r>
+        <w:rPr>
+          <w:sz w:val="24"/>
+        </w:rPr>
+        <w:t>Empty</w:t>
+      </w:r>
+      <w:proofErr w:type="spellEnd"/>
+      <w:r>
+        <w:rPr>
+          <w:sz w:val="24"/>
+        </w:rPr>
+        <w:t xml:space="preserve">() </w:t>
+      </w:r>
+      <w:r>
+        <w:rPr>
+          <w:sz w:val="24"/>
           <w:lang w:val="en-US"/>
         </w:rPr>
         <w:t xml:space="preserve">^ </w:t>
       </w:r>
       <w:r>
+        <w:rPr>
+          <w:sz w:val="24"/>
+        </w:rPr>
         <w:t>Údaje</w:t>
       </w:r>
     </w:p>
     <w:p>
+      <w:pPr>
+        <w:rPr>
+          <w:sz w:val="24"/>
+        </w:rPr>
+      </w:pPr>
       <w:proofErr w:type="spellStart"/>
       <w:r>
+        <w:rPr>
+          <w:sz w:val="24"/>
+        </w:rPr>
         <w:t>Vyplň_Údaje</w:t>
       </w:r>
       <w:proofErr w:type="spellEnd"/>
       <w:r>
+        <w:rPr>
+          <w:sz w:val="24"/>
+        </w:rPr>
         <w:t xml:space="preserve">: Žiadosť </w:t>
       </w:r>
       <w:proofErr w:type="spellStart"/>
       <w:r>
+        <w:rPr>
+          <w:sz w:val="24"/>
+        </w:rPr>
         <w:t>requires</w:t>
       </w:r>
       <w:proofErr w:type="spellEnd"/>
       <w:r>
+        <w:rPr>
+          <w:sz w:val="24"/>
+        </w:rPr>
         <w:t xml:space="preserve"> </w:t>
       </w:r>
       <w:r>
         <w:rPr>
           <w:rFonts w:cstheme="minorHAnsi"/>
+          <w:sz w:val="24"/>
         </w:rPr>
         <w:t>⌐</w:t>
       </w:r>
-      <w:r>
-        <w:t xml:space="preserve">Empty() </w:t>
-      </w:r>
-      <w:r>
-        <w:rPr>
+      <w:proofErr w:type="spellStart"/>
+      <w:r>
+        <w:rPr>
+          <w:sz w:val="24"/>
+        </w:rPr>
+        <w:t>Empty</w:t>
+      </w:r>
+      <w:proofErr w:type="spellEnd"/>
+      <w:r>
+        <w:rPr>
+          <w:sz w:val="24"/>
+        </w:rPr>
+        <w:t xml:space="preserve">() </w:t>
+      </w:r>
+      <w:r>
+        <w:rPr>
+          <w:sz w:val="24"/>
           <w:lang w:val="en-US"/>
         </w:rPr>
         <w:t xml:space="preserve">^ </w:t>
@@ -888,72 +1209,144 @@
       <w:r>
         <w:rPr>
           <w:rFonts w:cstheme="minorHAnsi"/>
+          <w:sz w:val="24"/>
           <w:lang w:val="en-US"/>
         </w:rPr>
         <w:t>⌐</w:t>
       </w:r>
       <w:r>
+        <w:rPr>
+          <w:sz w:val="24"/>
+        </w:rPr>
         <w:t>Údaje</w:t>
       </w:r>
     </w:p>
     <w:p>
+      <w:pPr>
+        <w:rPr>
+          <w:sz w:val="24"/>
+        </w:rPr>
+      </w:pPr>
       <w:proofErr w:type="spellStart"/>
       <w:r>
+        <w:rPr>
+          <w:sz w:val="24"/>
+        </w:rPr>
         <w:t>Zmaž_Údaje</w:t>
       </w:r>
       <w:proofErr w:type="spellEnd"/>
       <w:r>
+        <w:rPr>
+          <w:sz w:val="24"/>
+        </w:rPr>
         <w:t>:</w:t>
       </w:r>
       <w:r>
+        <w:rPr>
+          <w:sz w:val="24"/>
+        </w:rPr>
         <w:t xml:space="preserve"> Žiadosť </w:t>
       </w:r>
       <w:proofErr w:type="spellStart"/>
       <w:r>
+        <w:rPr>
+          <w:sz w:val="24"/>
+        </w:rPr>
         <w:t>requires</w:t>
       </w:r>
       <w:proofErr w:type="spellEnd"/>
       <w:r>
-        <w:t xml:space="preserve"> Empty() </w:t>
-      </w:r>
-      <w:r>
-        <w:rPr>
+        <w:rPr>
+          <w:sz w:val="24"/>
+        </w:rPr>
+        <w:t xml:space="preserve"> </w:t>
+      </w:r>
+      <w:proofErr w:type="spellStart"/>
+      <w:r>
+        <w:rPr>
+          <w:sz w:val="24"/>
+        </w:rPr>
+        <w:t>Empty</w:t>
+      </w:r>
+      <w:proofErr w:type="spellEnd"/>
+      <w:r>
+        <w:rPr>
+          <w:sz w:val="24"/>
+        </w:rPr>
+        <w:t xml:space="preserve">() </w:t>
+      </w:r>
+      <w:r>
+        <w:rPr>
+          <w:sz w:val="24"/>
           <w:lang w:val="en-US"/>
         </w:rPr>
         <w:t xml:space="preserve">^ </w:t>
       </w:r>
       <w:r>
+        <w:rPr>
+          <w:sz w:val="24"/>
+        </w:rPr>
         <w:t>Údaje</w:t>
       </w:r>
     </w:p>
     <w:p>
+      <w:pPr>
+        <w:rPr>
+          <w:sz w:val="24"/>
+        </w:rPr>
+      </w:pPr>
       <w:proofErr w:type="spellStart"/>
       <w:r>
+        <w:rPr>
+          <w:sz w:val="24"/>
+        </w:rPr>
         <w:t>Zaplať_Žiadosť</w:t>
       </w:r>
       <w:proofErr w:type="spellEnd"/>
       <w:r>
+        <w:rPr>
+          <w:sz w:val="24"/>
+        </w:rPr>
         <w:t xml:space="preserve">: Žiadosť </w:t>
       </w:r>
       <w:proofErr w:type="spellStart"/>
       <w:r>
+        <w:rPr>
+          <w:sz w:val="24"/>
+        </w:rPr>
         <w:t>reuquires</w:t>
       </w:r>
       <w:proofErr w:type="spellEnd"/>
       <w:r>
+        <w:rPr>
+          <w:sz w:val="24"/>
+        </w:rPr>
         <w:t xml:space="preserve"> </w:t>
       </w:r>
       <w:r>
         <w:rPr>
           <w:rFonts w:cstheme="minorHAnsi"/>
+          <w:sz w:val="24"/>
         </w:rPr>
         <w:t>⌐</w:t>
       </w:r>
-      <w:r>
-        <w:t xml:space="preserve">Empty() </w:t>
-      </w:r>
-      <w:r>
-        <w:rPr>
+      <w:proofErr w:type="spellStart"/>
+      <w:r>
+        <w:rPr>
+          <w:sz w:val="24"/>
+        </w:rPr>
+        <w:t>Empty</w:t>
+      </w:r>
+      <w:proofErr w:type="spellEnd"/>
+      <w:r>
+        <w:rPr>
+          <w:sz w:val="24"/>
+        </w:rPr>
+        <w:t xml:space="preserve">() </w:t>
+      </w:r>
+      <w:r>
+        <w:rPr>
+          <w:sz w:val="24"/>
           <w:lang w:val="en-US"/>
         </w:rPr>
         <w:t xml:space="preserve">^ </w:t>
@@ -961,6 +1354,7 @@
       <w:proofErr w:type="spellStart"/>
       <w:r>
         <w:rPr>
+          <w:sz w:val="24"/>
           <w:lang w:val="en-US"/>
         </w:rPr>
         <w:t>Spoplatená</w:t>
@@ -968,6 +1362,7 @@
       <w:proofErr w:type="spellEnd"/>
       <w:r>
         <w:rPr>
+          <w:sz w:val="24"/>
           <w:lang w:val="en-US"/>
         </w:rPr>
         <w:t xml:space="preserve">() ^ </w:t>
@@ -975,60 +1370,91 @@
       <w:r>
         <w:rPr>
           <w:rFonts w:cstheme="minorHAnsi"/>
+          <w:sz w:val="24"/>
           <w:lang w:val="en-US"/>
         </w:rPr>
         <w:t>⌐</w:t>
       </w:r>
       <w:r>
         <w:rPr>
+          <w:sz w:val="24"/>
           <w:lang w:val="en-US"/>
         </w:rPr>
         <w:t xml:space="preserve"> Z</w:t>
       </w:r>
       <w:proofErr w:type="spellStart"/>
       <w:r>
+        <w:rPr>
+          <w:sz w:val="24"/>
+        </w:rPr>
         <w:t>aplatená</w:t>
       </w:r>
       <w:proofErr w:type="spellEnd"/>
       <w:r>
+        <w:rPr>
+          <w:sz w:val="24"/>
+        </w:rPr>
         <w:t>()</w:t>
       </w:r>
     </w:p>
     <w:p>
       <w:pPr>
         <w:rPr>
+          <w:sz w:val="24"/>
           <w:lang w:val="en-US"/>
         </w:rPr>
       </w:pPr>
       <w:proofErr w:type="spellStart"/>
       <w:r>
+        <w:rPr>
+          <w:sz w:val="24"/>
+        </w:rPr>
         <w:t>Get_Sum</w:t>
       </w:r>
       <w:proofErr w:type="spellEnd"/>
       <w:r>
+        <w:rPr>
+          <w:sz w:val="24"/>
+        </w:rPr>
         <w:t>:</w:t>
       </w:r>
       <w:r>
+        <w:rPr>
+          <w:sz w:val="24"/>
+        </w:rPr>
         <w:t xml:space="preserve"> </w:t>
       </w:r>
       <w:proofErr w:type="spellStart"/>
       <w:r>
+        <w:rPr>
+          <w:sz w:val="24"/>
+        </w:rPr>
         <w:t>Getter</w:t>
       </w:r>
       <w:proofErr w:type="spellEnd"/>
       <w:r>
+        <w:rPr>
+          <w:sz w:val="24"/>
+        </w:rPr>
         <w:t xml:space="preserve"> </w:t>
       </w:r>
       <w:proofErr w:type="spellStart"/>
       <w:r>
+        <w:rPr>
+          <w:sz w:val="24"/>
+        </w:rPr>
         <w:t>requires</w:t>
       </w:r>
       <w:proofErr w:type="spellEnd"/>
       <w:r>
+        <w:rPr>
+          <w:sz w:val="24"/>
+        </w:rPr>
         <w:t xml:space="preserve"> Spoplatnená </w:t>
       </w:r>
       <w:r>
         <w:rPr>
+          <w:sz w:val="24"/>
           <w:lang w:val="en-US"/>
         </w:rPr>
         <w:t>^ Sum &gt; 0</w:t>

</xml_diff>